<commit_message>
working with mostki template, todo: classification
</commit_message>
<xml_diff>
--- a/Raport z testu kamer ANPR Krzykosy 2024.docx
+++ b/Raport z testu kamer ANPR Krzykosy 2024.docx
@@ -18,7 +18,7 @@
         <w:rPr>
           <w:noProof/>
         </w:rPr>
-        <w:pict w14:anchorId="1BB53552">
+        <w:pict w14:anchorId="2E4C5E12">
           <v:rect id="Rectangle 25" o:spid="_x0000_s1053" style="position:absolute;left:0;text-align:left;margin-left:49.8pt;margin-top:144.25pt;width:404.3pt;height:191.3pt;z-index:251650560;visibility:visible;mso-wrap-style:square;mso-wrap-distance-left:9.35pt;mso-wrap-distance-top:0;mso-wrap-distance-right:10.05pt;mso-wrap-distance-bottom:.75pt;mso-position-horizontal:absolute;mso-position-horizontal-relative:margin;mso-position-vertical:absolute;mso-position-vertical-relative:margin;v-text-anchor:top" o:gfxdata="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" o:allowincell="f" stroked="f" strokeweight="0">
             <v:textbox inset="0,0,0,0">
               <w:txbxContent>
@@ -62,17 +62,8 @@
                             <w:rFonts w:asciiTheme="majorHAnsi" w:eastAsiaTheme="majorEastAsia" w:hAnsiTheme="majorHAnsi" w:cstheme="majorBidi"/>
                             <w:lang w:val="en-GB"/>
                           </w:rPr>
-                          <w:t xml:space="preserve">Cat Traffic Sp. z </w:t>
+                          <w:t>Cat Traffic Sp. z o.o.</w:t>
                         </w:r>
-                        <w:proofErr w:type="spellStart"/>
-                        <w:r>
-                          <w:rPr>
-                            <w:rFonts w:asciiTheme="majorHAnsi" w:eastAsiaTheme="majorEastAsia" w:hAnsiTheme="majorHAnsi" w:cstheme="majorBidi"/>
-                            <w:lang w:val="en-GB"/>
-                          </w:rPr>
-                          <w:t>o.o.</w:t>
-                        </w:r>
-                        <w:proofErr w:type="spellEnd"/>
                       </w:p>
                     </w:tc>
                   </w:tr>
@@ -149,77 +140,7 @@
                               <w:rPr>
                                 <w:lang w:eastAsia="ar-SA"/>
                               </w:rPr>
-                              <w:t xml:space="preserve">„Utrzymanie i dostosowanie preselekcyjnego systemu ważenia pojazdów w ruchu, wraz z jego kalibracją i testem sprawdzającym zgodnie z załącznikiem nr. 2 „Procedura sprawdzania stanowisk do ważenia pojazdów w ruchu”, w ciągu dróg krajowych nr S5, S11, S11c </w:t>
-                            </w:r>
-                            <w:proofErr w:type="spellStart"/>
-                            <w:r>
-                              <w:rPr>
-                                <w:lang w:eastAsia="ar-SA"/>
-                              </w:rPr>
-                              <w:t>dk</w:t>
-                            </w:r>
-                            <w:proofErr w:type="spellEnd"/>
-                            <w:r>
-                              <w:rPr>
-                                <w:lang w:eastAsia="ar-SA"/>
-                              </w:rPr>
-                              <w:t xml:space="preserve"> nr 10, </w:t>
-                            </w:r>
-                            <w:proofErr w:type="spellStart"/>
-                            <w:r>
-                              <w:rPr>
-                                <w:lang w:eastAsia="ar-SA"/>
-                              </w:rPr>
-                              <w:t>dk</w:t>
-                            </w:r>
-                            <w:proofErr w:type="spellEnd"/>
-                            <w:r>
-                              <w:rPr>
-                                <w:lang w:eastAsia="ar-SA"/>
-                              </w:rPr>
-                              <w:t xml:space="preserve"> nr 11, </w:t>
-                            </w:r>
-                            <w:proofErr w:type="spellStart"/>
-                            <w:r>
-                              <w:rPr>
-                                <w:lang w:eastAsia="ar-SA"/>
-                              </w:rPr>
-                              <w:t>dk</w:t>
-                            </w:r>
-                            <w:proofErr w:type="spellEnd"/>
-                            <w:r>
-                              <w:rPr>
-                                <w:lang w:eastAsia="ar-SA"/>
-                              </w:rPr>
-                              <w:t xml:space="preserve"> nr 32; </w:t>
-                            </w:r>
-                            <w:proofErr w:type="spellStart"/>
-                            <w:r>
-                              <w:rPr>
-                                <w:lang w:eastAsia="ar-SA"/>
-                              </w:rPr>
-                              <w:t>dk</w:t>
-                            </w:r>
-                            <w:proofErr w:type="spellEnd"/>
-                            <w:r>
-                              <w:rPr>
-                                <w:lang w:eastAsia="ar-SA"/>
-                              </w:rPr>
-                              <w:t xml:space="preserve"> nr 92; </w:t>
-                            </w:r>
-                            <w:proofErr w:type="spellStart"/>
-                            <w:r>
-                              <w:rPr>
-                                <w:lang w:eastAsia="ar-SA"/>
-                              </w:rPr>
-                              <w:t>dk</w:t>
-                            </w:r>
-                            <w:proofErr w:type="spellEnd"/>
-                            <w:r>
-                              <w:rPr>
-                                <w:lang w:eastAsia="ar-SA"/>
-                              </w:rPr>
-                              <w:t xml:space="preserve"> nr 15/92.”</w:t>
+                              <w:t>„Utrzymanie i dostosowanie preselekcyjnego systemu ważenia pojazdów w ruchu, wraz z jego kalibracją i testem sprawdzającym zgodnie z załącznikiem nr. 2 „Procedura sprawdzania stanowisk do ważenia pojazdów w ruchu”, w ciągu dróg krajowych nr S5, S11, S11c dk nr 10, dk nr 11, dk nr 32; dk nr 92; dk nr 15/92.”</w:t>
                             </w:r>
                           </w:sdtContent>
                         </w:sdt>
@@ -261,7 +182,7 @@
         <w:jc w:val="right"/>
       </w:pPr>
       <w:r>
-        <w:t>Poznań, 23.05.2024</w:t>
+        <w:t>Poznań, 24.05.2024</w:t>
       </w:r>
     </w:p>
     <w:tbl>
@@ -399,18 +320,8 @@
                 <w:sz w:val="20"/>
                 <w:szCs w:val="20"/>
               </w:rPr>
-              <w:t xml:space="preserve">Karol </w:t>
-            </w:r>
-            <w:proofErr w:type="spellStart"/>
-            <w:r>
-              <w:rPr>
-                <w:rFonts w:cs="Arial"/>
-                <w:sz w:val="20"/>
-                <w:szCs w:val="20"/>
-              </w:rPr>
-              <w:t>Zemanek</w:t>
-            </w:r>
-            <w:proofErr w:type="spellEnd"/>
+              <w:t>Karol Zemanek</w:t>
+            </w:r>
           </w:p>
         </w:tc>
       </w:tr>
@@ -1046,77 +957,7 @@
         <w:rPr>
           <w:szCs w:val="22"/>
         </w:rPr>
-        <w:t xml:space="preserve">Strefa </w:t>
-      </w:r>
-      <w:proofErr w:type="spellStart"/>
-      <w:r>
-        <w:rPr>
-          <w:szCs w:val="22"/>
-        </w:rPr>
-        <w:t>wideorejestracji</w:t>
-      </w:r>
-      <w:proofErr w:type="spellEnd"/>
-      <w:r>
-        <w:rPr>
-          <w:szCs w:val="22"/>
-        </w:rPr>
-        <w:t xml:space="preserve"> składa się z kamer ANPR typu </w:t>
-      </w:r>
-      <w:proofErr w:type="spellStart"/>
-      <w:r>
-        <w:rPr>
-          <w:szCs w:val="22"/>
-        </w:rPr>
-        <w:t>Freeway</w:t>
-      </w:r>
-      <w:proofErr w:type="spellEnd"/>
-      <w:r>
-        <w:rPr>
-          <w:szCs w:val="22"/>
-        </w:rPr>
-        <w:t xml:space="preserve"> v2 </w:t>
-      </w:r>
-      <w:proofErr w:type="spellStart"/>
-      <w:r>
-        <w:rPr>
-          <w:szCs w:val="22"/>
-        </w:rPr>
-        <w:t>prod</w:t>
-      </w:r>
-      <w:proofErr w:type="spellEnd"/>
-      <w:r>
-        <w:rPr>
-          <w:szCs w:val="22"/>
-        </w:rPr>
-        <w:t xml:space="preserve">. ARH </w:t>
-      </w:r>
-      <w:proofErr w:type="spellStart"/>
-      <w:r>
-        <w:rPr>
-          <w:szCs w:val="22"/>
-        </w:rPr>
-        <w:t>Hungary</w:t>
-      </w:r>
-      <w:proofErr w:type="spellEnd"/>
-      <w:r>
-        <w:rPr>
-          <w:szCs w:val="22"/>
-        </w:rPr>
-        <w:t xml:space="preserve"> strumieniujących sygnał wideo w postaci cyfrowej przez sieć IP do komputera wyposażonego w kartę do sprzętowego dekodowania obrazu i wyszukiwania numerów tablic rejestracyjnych. Dodatkowo zainstalowano kamery poglądowe typu </w:t>
-      </w:r>
-      <w:proofErr w:type="spellStart"/>
-      <w:r>
-        <w:rPr>
-          <w:szCs w:val="22"/>
-        </w:rPr>
-        <w:t>Axis</w:t>
-      </w:r>
-      <w:proofErr w:type="spellEnd"/>
-      <w:r>
-        <w:rPr>
-          <w:szCs w:val="22"/>
-        </w:rPr>
-        <w:t xml:space="preserve"> P1375 wraz z oświetlaczami IR do przedstawiania sylwetek wszystkich pojazdów a zwłaszcza tych, co do których istnieje przypuszczenie przekroczenia zdefiniowanych parametrów wagi czy wysokości.</w:t>
+        <w:t>Strefa wideorejestracji składa się z kamer ANPR typu Freeway v2 prod. ARH Hungary strumieniujących sygnał wideo w postaci cyfrowej przez sieć IP do komputera wyposażonego w kartę do sprzętowego dekodowania obrazu i wyszukiwania numerów tablic rejestracyjnych. Dodatkowo zainstalowano kamery poglądowe typu Axis P1375 wraz z oświetlaczami IR do przedstawiania sylwetek wszystkich pojazdów a zwłaszcza tych, co do których istnieje przypuszczenie przekroczenia zdefiniowanych parametrów wagi czy wysokości.</w:t>
       </w:r>
     </w:p>
     <w:p>
@@ -1181,7 +1022,7 @@
         <w:rPr>
           <w:noProof/>
         </w:rPr>
-        <w:pict w14:anchorId="11CB5C8A">
+        <w:pict w14:anchorId="42C1A38B">
           <v:shapetype id="_x0000_t66" coordsize="21600,21600" o:spt="66" adj="5400,5400" path="m@0,l@0@1,21600@1,21600@2@0@2@0,21600,,10800xe">
             <v:stroke joinstyle="miter"/>
             <v:formulas>
@@ -1208,7 +1049,7 @@
         </w:tabs>
       </w:pPr>
       <w:r>
-        <w:pict w14:anchorId="2B3BC018">
+        <w:pict w14:anchorId="718451AE">
           <v:rect id="Prostokąt 13" o:spid="_x0000_s1064" style="width:193.95pt;height:128.05pt;visibility:visible;mso-wrap-style:square;mso-left-percent:-10001;mso-top-percent:-10001;mso-position-horizontal:absolute;mso-position-horizontal-relative:char;mso-position-vertical:absolute;mso-position-vertical-relative:line;mso-left-percent:-10001;mso-top-percent:-10001;v-text-anchor:top" strokeweight=".26mm">
             <w10:anchorlock/>
           </v:rect>
@@ -1218,7 +1059,7 @@
         <w:rPr>
           <w:noProof/>
         </w:rPr>
-        <w:pict w14:anchorId="2E4524D9">
+        <w:pict w14:anchorId="7C3E7758">
           <v:shapetype id="_x0000_t13" coordsize="21600,21600" o:spt="13" adj="16200,5400" path="m@0,l@0@1,0@1,0@2@0@2@0,21600,21600,10800xe">
             <v:stroke joinstyle="miter"/>
             <v:formulas>
@@ -1242,7 +1083,7 @@
         <w:rPr>
           <w:noProof/>
         </w:rPr>
-        <w:pict w14:anchorId="2DA3614A">
+        <w:pict w14:anchorId="037563FB">
           <v:group id="Grupa 8" o:spid="_x0000_s1047" style="position:absolute;left:0;text-align:left;margin-left:59.55pt;margin-top:74pt;width:69.85pt;height:44.35pt;z-index:251653632;mso-wrap-distance-left:.45pt;mso-wrap-distance-top:.45pt;mso-wrap-distance-right:.4pt;mso-wrap-distance-bottom:.4pt;mso-position-horizontal-relative:text;mso-position-vertical-relative:text" coordsize="8870,5634" o:gfxdata="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">
             <v:oval id="Owal 11" o:spid="_x0000_s1048" style="position:absolute;width:8870;height:5634;visibility:visible;mso-wrap-style:square;v-text-anchor:top" o:gfxdata="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" strokeweight=".26mm"/>
             <v:rect id="Prostokąt 12" o:spid="_x0000_s1049" style="position:absolute;left:666;top:1288;width:7250;height:2866;visibility:visible;mso-wrap-style:square;v-text-anchor:top" o:gfxdata="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" stroked="f" strokeweight="0">
@@ -1273,7 +1114,7 @@
         <w:rPr>
           <w:noProof/>
         </w:rPr>
-        <w:pict w14:anchorId="6FD82028">
+        <w:pict w14:anchorId="49895525">
           <v:shapetype id="_x0000_t32" coordsize="21600,21600" o:spt="32" o:oned="t" path="m,l21600,21600e" filled="f">
             <v:path arrowok="t" fillok="f" o:connecttype="none"/>
             <o:lock v:ext="edit" shapetype="t"/>
@@ -1393,7 +1234,7 @@
               </w:rPr>
             </w:pPr>
             <w:r>
-              <w:pict w14:anchorId="51569B49">
+              <w:pict w14:anchorId="349458CA">
                 <v:shapetype id="_x0000_t75" coordsize="21600,21600" o:spt="75" o:preferrelative="t" path="m@4@5l@4@11@9@11@9@5xe" filled="f" stroked="f">
                   <v:stroke joinstyle="miter"/>
                   <v:formulas>
@@ -1419,11 +1260,11 @@
               </w:pict>
             </w:r>
             <w:r>
-              <w:object w:dxaOrig="2460" w:dyaOrig="555" w14:anchorId="029029FF">
+              <w:object w:dxaOrig="2460" w:dyaOrig="555" w14:anchorId="3A1F09E3">
                 <v:shape id="ole_rId8" o:spid="_x0000_i1026" type="#_x0000_t75" style="width:123.05pt;height:27.65pt;visibility:visible;mso-wrap-distance-right:0" o:ole="" filled="t">
                   <v:imagedata r:id="rId21" o:title=""/>
                 </v:shape>
-                <o:OLEObject Type="Embed" ProgID="PBrush" ShapeID="ole_rId8" DrawAspect="Content" ObjectID="_1777375360" r:id="rId22"/>
+                <o:OLEObject Type="Embed" ProgID="PBrush" ShapeID="ole_rId8" DrawAspect="Content" ObjectID="_1778063706" r:id="rId22"/>
               </w:object>
             </w:r>
           </w:p>
@@ -1440,18 +1281,18 @@
               </w:rPr>
             </w:pPr>
             <w:r>
-              <w:pict w14:anchorId="6FA7D361">
+              <w:pict w14:anchorId="53CB0E66">
                 <v:shape id="_x0000_tole_rId10" o:spid="_x0000_s1043" type="#_x0000_t75" style="position:absolute;left:0;text-align:left;margin-left:0;margin-top:0;width:50pt;height:50pt;z-index:251656704;visibility:hidden;mso-position-horizontal-relative:text;mso-position-vertical-relative:text">
                   <o:lock v:ext="edit" selection="t"/>
                 </v:shape>
               </w:pict>
             </w:r>
             <w:r>
-              <w:object w:dxaOrig="2880" w:dyaOrig="690" w14:anchorId="146535D7">
+              <w:object w:dxaOrig="2880" w:dyaOrig="690" w14:anchorId="2FF43D17">
                 <v:shape id="ole_rId10" o:spid="_x0000_i1027" type="#_x0000_t75" style="width:2in;height:34.35pt;visibility:visible;mso-wrap-distance-right:0" o:ole="" filled="t">
                   <v:imagedata r:id="rId23" o:title=""/>
                 </v:shape>
-                <o:OLEObject Type="Embed" ProgID="PBrush" ShapeID="ole_rId10" DrawAspect="Content" ObjectID="_1777375361" r:id="rId24"/>
+                <o:OLEObject Type="Embed" ProgID="PBrush" ShapeID="ole_rId10" DrawAspect="Content" ObjectID="_1778063707" r:id="rId24"/>
               </w:object>
             </w:r>
           </w:p>
@@ -1470,18 +1311,18 @@
               </w:rPr>
             </w:pPr>
             <w:r>
-              <w:pict w14:anchorId="09CF3E6B">
+              <w:pict w14:anchorId="47D8739F">
                 <v:shape id="_x0000_tole_rId12" o:spid="_x0000_s1041" type="#_x0000_t75" style="position:absolute;left:0;text-align:left;margin-left:0;margin-top:0;width:50pt;height:50pt;z-index:251657728;visibility:hidden;mso-position-horizontal-relative:text;mso-position-vertical-relative:text">
                   <o:lock v:ext="edit" selection="t"/>
                 </v:shape>
               </w:pict>
             </w:r>
             <w:r>
-              <w:object w:dxaOrig="2505" w:dyaOrig="495" w14:anchorId="6E9A4305">
+              <w:object w:dxaOrig="2505" w:dyaOrig="495" w14:anchorId="55D8738D">
                 <v:shape id="ole_rId12" o:spid="_x0000_i1028" type="#_x0000_t75" style="width:126.4pt;height:24.3pt;visibility:visible;mso-wrap-distance-right:0" o:ole="" filled="t">
                   <v:imagedata r:id="rId25" o:title=""/>
                 </v:shape>
-                <o:OLEObject Type="Embed" ProgID="PBrush" ShapeID="ole_rId12" DrawAspect="Content" ObjectID="_1777375362" r:id="rId26"/>
+                <o:OLEObject Type="Embed" ProgID="PBrush" ShapeID="ole_rId12" DrawAspect="Content" ObjectID="_1778063708" r:id="rId26"/>
               </w:object>
             </w:r>
           </w:p>
@@ -1498,18 +1339,18 @@
               </w:rPr>
             </w:pPr>
             <w:r>
-              <w:pict w14:anchorId="2F0A00D7">
+              <w:pict w14:anchorId="6BD5CB6D">
                 <v:shape id="_x0000_tole_rId14" o:spid="_x0000_s1039" type="#_x0000_t75" style="position:absolute;left:0;text-align:left;margin-left:0;margin-top:0;width:50pt;height:50pt;z-index:251658752;visibility:hidden;mso-position-horizontal-relative:text;mso-position-vertical-relative:text">
                   <o:lock v:ext="edit" selection="t"/>
                 </v:shape>
               </w:pict>
             </w:r>
             <w:r>
-              <w:object w:dxaOrig="2445" w:dyaOrig="585" w14:anchorId="2DCF12D8">
+              <w:object w:dxaOrig="2445" w:dyaOrig="585" w14:anchorId="03EA0153">
                 <v:shape id="ole_rId14" o:spid="_x0000_i1029" type="#_x0000_t75" style="width:123.05pt;height:29.3pt;visibility:visible;mso-wrap-distance-right:0" o:ole="" filled="t">
                   <v:imagedata r:id="rId27" o:title=""/>
                 </v:shape>
-                <o:OLEObject Type="Embed" ProgID="PBrush" ShapeID="ole_rId14" DrawAspect="Content" ObjectID="_1777375363" r:id="rId28"/>
+                <o:OLEObject Type="Embed" ProgID="PBrush" ShapeID="ole_rId14" DrawAspect="Content" ObjectID="_1778063709" r:id="rId28"/>
               </w:object>
             </w:r>
           </w:p>
@@ -1528,18 +1369,18 @@
               </w:rPr>
             </w:pPr>
             <w:r>
-              <w:pict w14:anchorId="7C12C108">
+              <w:pict w14:anchorId="43416FD8">
                 <v:shape id="_x0000_tole_rId16" o:spid="_x0000_s1037" type="#_x0000_t75" style="position:absolute;left:0;text-align:left;margin-left:0;margin-top:0;width:50pt;height:50pt;z-index:251659776;visibility:hidden;mso-position-horizontal-relative:text;mso-position-vertical-relative:text">
                   <o:lock v:ext="edit" selection="t"/>
                 </v:shape>
               </w:pict>
             </w:r>
             <w:r>
-              <w:object w:dxaOrig="2625" w:dyaOrig="465" w14:anchorId="76844491">
+              <w:object w:dxaOrig="2625" w:dyaOrig="465" w14:anchorId="406C8F21">
                 <v:shape id="ole_rId16" o:spid="_x0000_i1030" type="#_x0000_t75" style="width:131.45pt;height:23.45pt;visibility:visible;mso-wrap-distance-right:0" o:ole="" filled="t">
                   <v:imagedata r:id="rId29" o:title=""/>
                 </v:shape>
-                <o:OLEObject Type="Embed" ProgID="PBrush" ShapeID="ole_rId16" DrawAspect="Content" ObjectID="_1777375364" r:id="rId30"/>
+                <o:OLEObject Type="Embed" ProgID="PBrush" ShapeID="ole_rId16" DrawAspect="Content" ObjectID="_1778063710" r:id="rId30"/>
               </w:object>
             </w:r>
           </w:p>
@@ -1556,18 +1397,18 @@
               </w:rPr>
             </w:pPr>
             <w:r>
-              <w:pict w14:anchorId="4B4767D6">
+              <w:pict w14:anchorId="1FBBC0C7">
                 <v:shape id="_x0000_tole_rId18" o:spid="_x0000_s1035" type="#_x0000_t75" style="position:absolute;left:0;text-align:left;margin-left:0;margin-top:0;width:50pt;height:50pt;z-index:251660800;visibility:hidden;mso-position-horizontal-relative:text;mso-position-vertical-relative:text">
                   <o:lock v:ext="edit" selection="t"/>
                 </v:shape>
               </w:pict>
             </w:r>
             <w:r>
-              <w:object w:dxaOrig="2550" w:dyaOrig="585" w14:anchorId="0D674BA5">
+              <w:object w:dxaOrig="2550" w:dyaOrig="585" w14:anchorId="00DF5954">
                 <v:shape id="ole_rId18" o:spid="_x0000_i1031" type="#_x0000_t75" style="width:128.1pt;height:29.3pt;visibility:visible;mso-wrap-distance-right:0" o:ole="" filled="t">
                   <v:imagedata r:id="rId31" o:title=""/>
                 </v:shape>
-                <o:OLEObject Type="Embed" ProgID="PBrush" ShapeID="ole_rId18" DrawAspect="Content" ObjectID="_1777375365" r:id="rId32"/>
+                <o:OLEObject Type="Embed" ProgID="PBrush" ShapeID="ole_rId18" DrawAspect="Content" ObjectID="_1778063711" r:id="rId32"/>
               </w:object>
             </w:r>
           </w:p>
@@ -1586,18 +1427,18 @@
               </w:rPr>
             </w:pPr>
             <w:r>
-              <w:pict w14:anchorId="4ECDB6AF">
+              <w:pict w14:anchorId="1372A67D">
                 <v:shape id="_x0000_tole_rId20" o:spid="_x0000_s1033" type="#_x0000_t75" style="position:absolute;left:0;text-align:left;margin-left:0;margin-top:0;width:50pt;height:50pt;z-index:251661824;visibility:hidden;mso-position-horizontal-relative:text;mso-position-vertical-relative:text">
                   <o:lock v:ext="edit" selection="t"/>
                 </v:shape>
               </w:pict>
             </w:r>
             <w:r>
-              <w:object w:dxaOrig="2445" w:dyaOrig="540" w14:anchorId="44E624D3">
+              <w:object w:dxaOrig="2445" w:dyaOrig="540" w14:anchorId="3069BB04">
                 <v:shape id="ole_rId20" o:spid="_x0000_i1032" type="#_x0000_t75" style="width:123.05pt;height:26.8pt;visibility:visible;mso-wrap-distance-right:0" o:ole="" filled="t">
                   <v:imagedata r:id="rId33" o:title=""/>
                 </v:shape>
-                <o:OLEObject Type="Embed" ProgID="PBrush" ShapeID="ole_rId20" DrawAspect="Content" ObjectID="_1777375366" r:id="rId34"/>
+                <o:OLEObject Type="Embed" ProgID="PBrush" ShapeID="ole_rId20" DrawAspect="Content" ObjectID="_1778063712" r:id="rId34"/>
               </w:object>
             </w:r>
           </w:p>
@@ -1614,18 +1455,18 @@
               </w:rPr>
             </w:pPr>
             <w:r>
-              <w:pict w14:anchorId="4C1F96E8">
+              <w:pict w14:anchorId="633850DF">
                 <v:shape id="_x0000_tole_rId22" o:spid="_x0000_s1031" type="#_x0000_t75" style="position:absolute;left:0;text-align:left;margin-left:0;margin-top:0;width:50pt;height:50pt;z-index:251662848;visibility:hidden;mso-position-horizontal-relative:text;mso-position-vertical-relative:text">
                   <o:lock v:ext="edit" selection="t"/>
                 </v:shape>
               </w:pict>
             </w:r>
             <w:r>
-              <w:object w:dxaOrig="2475" w:dyaOrig="585" w14:anchorId="72ED1D77">
+              <w:object w:dxaOrig="2475" w:dyaOrig="585" w14:anchorId="028356FE">
                 <v:shape id="ole_rId22" o:spid="_x0000_i1033" type="#_x0000_t75" style="width:123.9pt;height:29.3pt;visibility:visible;mso-wrap-distance-right:0" o:ole="" filled="t">
                   <v:imagedata r:id="rId35" o:title=""/>
                 </v:shape>
-                <o:OLEObject Type="Embed" ProgID="PBrush" ShapeID="ole_rId22" DrawAspect="Content" ObjectID="_1777375367" r:id="rId36"/>
+                <o:OLEObject Type="Embed" ProgID="PBrush" ShapeID="ole_rId22" DrawAspect="Content" ObjectID="_1778063713" r:id="rId36"/>
               </w:object>
             </w:r>
           </w:p>
@@ -1644,18 +1485,18 @@
               </w:rPr>
             </w:pPr>
             <w:r>
-              <w:pict w14:anchorId="0D90609C">
+              <w:pict w14:anchorId="03ACED26">
                 <v:shape id="_x0000_tole_rId24" o:spid="_x0000_s1029" type="#_x0000_t75" style="position:absolute;left:0;text-align:left;margin-left:0;margin-top:0;width:50pt;height:50pt;z-index:251663872;visibility:hidden;mso-position-horizontal-relative:text;mso-position-vertical-relative:text">
                   <o:lock v:ext="edit" selection="t"/>
                 </v:shape>
               </w:pict>
             </w:r>
             <w:r>
-              <w:object w:dxaOrig="2430" w:dyaOrig="465" w14:anchorId="76D6F63E">
+              <w:object w:dxaOrig="2430" w:dyaOrig="465" w14:anchorId="1C1277FE">
                 <v:shape id="ole_rId24" o:spid="_x0000_i1034" type="#_x0000_t75" style="width:122.25pt;height:23.45pt;visibility:visible;mso-wrap-distance-right:0" o:ole="" filled="t">
                   <v:imagedata r:id="rId37" o:title=""/>
                 </v:shape>
-                <o:OLEObject Type="Embed" ProgID="PBrush" ShapeID="ole_rId24" DrawAspect="Content" ObjectID="_1777375368" r:id="rId38"/>
+                <o:OLEObject Type="Embed" ProgID="PBrush" ShapeID="ole_rId24" DrawAspect="Content" ObjectID="_1778063714" r:id="rId38"/>
               </w:object>
             </w:r>
           </w:p>
@@ -1672,18 +1513,18 @@
               </w:rPr>
             </w:pPr>
             <w:r>
-              <w:pict w14:anchorId="2FB1A3DB">
+              <w:pict w14:anchorId="0B9203B0">
                 <v:shape id="_x0000_tole_rId26" o:spid="_x0000_s1027" type="#_x0000_t75" style="position:absolute;left:0;text-align:left;margin-left:0;margin-top:0;width:50pt;height:50pt;z-index:251664896;visibility:hidden;mso-position-horizontal-relative:text;mso-position-vertical-relative:text">
                   <o:lock v:ext="edit" selection="t"/>
                 </v:shape>
               </w:pict>
             </w:r>
             <w:r>
-              <w:object w:dxaOrig="2115" w:dyaOrig="420" w14:anchorId="4CE7E1CC">
+              <w:object w:dxaOrig="2115" w:dyaOrig="420" w14:anchorId="7BA438E9">
                 <v:shape id="ole_rId26" o:spid="_x0000_i1035" type="#_x0000_t75" style="width:106.35pt;height:20.95pt;visibility:visible;mso-wrap-distance-right:0" o:ole="" filled="t">
                   <v:imagedata r:id="rId39" o:title=""/>
                 </v:shape>
-                <o:OLEObject Type="Embed" ProgID="PBrush" ShapeID="ole_rId26" DrawAspect="Content" ObjectID="_1777375369" r:id="rId40"/>
+                <o:OLEObject Type="Embed" ProgID="PBrush" ShapeID="ole_rId26" DrawAspect="Content" ObjectID="_1778063715" r:id="rId40"/>
               </w:object>
             </w:r>
           </w:p>
@@ -1869,7 +1710,6 @@
                 <w:szCs w:val="20"/>
               </w:rPr>
             </w:pPr>
-            <w:proofErr w:type="spellStart"/>
             <w:r>
               <w:rPr>
                 <w:rFonts w:eastAsia="Calibri"/>
@@ -1881,7 +1721,6 @@
               </w:rPr>
               <w:t>εm</w:t>
             </w:r>
-            <w:proofErr w:type="spellEnd"/>
           </w:p>
         </w:tc>
         <w:tc>
@@ -1898,7 +1737,6 @@
                 <w:szCs w:val="20"/>
               </w:rPr>
             </w:pPr>
-            <w:proofErr w:type="spellStart"/>
             <w:r>
               <w:rPr>
                 <w:rFonts w:eastAsia="Calibri"/>
@@ -1910,7 +1748,6 @@
               </w:rPr>
               <w:t>εf</w:t>
             </w:r>
-            <w:proofErr w:type="spellEnd"/>
           </w:p>
         </w:tc>
         <w:tc>
@@ -5564,7 +5401,6 @@
                 <w:szCs w:val="20"/>
               </w:rPr>
             </w:pPr>
-            <w:proofErr w:type="spellStart"/>
             <w:r>
               <w:rPr>
                 <w:rFonts w:eastAsia="Calibri"/>
@@ -5576,7 +5412,6 @@
               </w:rPr>
               <w:t>εm</w:t>
             </w:r>
-            <w:proofErr w:type="spellEnd"/>
           </w:p>
         </w:tc>
         <w:tc>
@@ -5593,7 +5428,6 @@
                 <w:szCs w:val="20"/>
               </w:rPr>
             </w:pPr>
-            <w:proofErr w:type="spellStart"/>
             <w:r>
               <w:rPr>
                 <w:rFonts w:eastAsia="Calibri"/>
@@ -5605,7 +5439,6 @@
               </w:rPr>
               <w:t>εf</w:t>
             </w:r>
-            <w:proofErr w:type="spellEnd"/>
           </w:p>
         </w:tc>
         <w:tc>
@@ -7536,7 +7369,6 @@
                 <w:szCs w:val="20"/>
               </w:rPr>
             </w:pPr>
-            <w:proofErr w:type="spellStart"/>
             <w:r>
               <w:rPr>
                 <w:rFonts w:eastAsia="Calibri"/>
@@ -7548,7 +7380,6 @@
               </w:rPr>
               <w:t>εm</w:t>
             </w:r>
-            <w:proofErr w:type="spellEnd"/>
           </w:p>
         </w:tc>
         <w:tc>
@@ -7565,7 +7396,6 @@
                 <w:szCs w:val="20"/>
               </w:rPr>
             </w:pPr>
-            <w:proofErr w:type="spellStart"/>
             <w:r>
               <w:rPr>
                 <w:rFonts w:eastAsia="Calibri"/>
@@ -7577,7 +7407,6 @@
               </w:rPr>
               <w:t>εf</w:t>
             </w:r>
-            <w:proofErr w:type="spellEnd"/>
           </w:p>
         </w:tc>
         <w:tc>
@@ -9100,7 +8929,6 @@
               <w:pStyle w:val="Table2"/>
               <w:jc w:val="center"/>
             </w:pPr>
-            <w:proofErr w:type="spellStart"/>
             <w:r>
               <w:rPr>
                 <w:rFonts w:cs="Arial"/>
@@ -9114,7 +8942,6 @@
               </w:rPr>
               <w:t>m</w:t>
             </w:r>
-            <w:proofErr w:type="spellEnd"/>
           </w:p>
         </w:tc>
         <w:tc>
@@ -9132,7 +8959,6 @@
               <w:pStyle w:val="Table2"/>
               <w:jc w:val="center"/>
             </w:pPr>
-            <w:proofErr w:type="spellStart"/>
             <w:r>
               <w:rPr>
                 <w:rFonts w:cs="Arial"/>
@@ -9146,7 +8972,6 @@
               </w:rPr>
               <w:t>f</w:t>
             </w:r>
-            <w:proofErr w:type="spellEnd"/>
           </w:p>
         </w:tc>
         <w:tc>
@@ -9282,7 +9107,7 @@
         </w:trPr>
         <w:tc>
           <w:tcPr>
-            <w:tcW w:w="1986" w:type="dxa"/>
+            <w:tcW w:w="1987" w:type="dxa"/>
             <w:tcBorders>
               <w:top w:val="single" w:sz="2" w:space="0" w:color="000000"/>
               <w:left w:val="single" w:sz="2" w:space="0" w:color="000000"/>
@@ -9391,7 +9216,7 @@
         </w:trPr>
         <w:tc>
           <w:tcPr>
-            <w:tcW w:w="1986" w:type="dxa"/>
+            <w:tcW w:w="1987" w:type="dxa"/>
             <w:tcBorders>
               <w:left w:val="single" w:sz="2" w:space="0" w:color="000000"/>
               <w:bottom w:val="single" w:sz="2" w:space="0" w:color="000000"/>
@@ -9472,11 +9297,30 @@
           <w:lang w:eastAsia="hi-IN" w:bidi="hi-IN"/>
         </w:rPr>
       </w:pPr>
+      <w:r>
+        <w:t>System spełnia wymagania OPZ w zakresie poziomów detekcji.</w:t>
+      </w:r>
     </w:p>
     <w:p>
+      <w:pPr>
+        <w:jc w:val="left"/>
+        <w:rPr>
+          <w:rFonts w:eastAsia="SimSun"/>
+          <w:lang w:eastAsia="hi-IN" w:bidi="hi-IN"/>
+        </w:rPr>
+      </w:pPr>
       <w:r>
-        <w:t>System spełnia wymagania OPZ w zakresie poziomów detekcji i identyfikacji tablic rejestracyjnych.</w:t>
+        <w:t>System spełnia wymagania OPZ w zakresie poziomów identyfikacji tablic rejestracyjnych.</w:t>
       </w:r>
+    </w:p>
+    <w:p>
+      <w:pPr>
+        <w:jc w:val="left"/>
+        <w:rPr>
+          <w:rFonts w:eastAsia="SimSun"/>
+          <w:lang w:eastAsia="hi-IN" w:bidi="hi-IN"/>
+        </w:rPr>
+      </w:pPr>
     </w:p>
     <w:sectPr>
       <w:headerReference w:type="even" r:id="rId41"/>
@@ -9725,7 +9569,7 @@
         <w:noProof/>
       </w:rPr>
       <w:drawing>
-        <wp:inline distT="0" distB="0" distL="0" distR="0" wp14:anchorId="05CA556B">
+        <wp:inline distT="0" distB="0" distL="0" distR="0" wp14:anchorId="7EC7FAE3">
           <wp:extent cx="1085850" cy="742950"/>
           <wp:effectExtent l="0" t="0" r="0" b="0"/>
           <wp:docPr id="2" name="Picture" descr="Logo (50 mm)"/>
@@ -9780,7 +9624,7 @@
         <w:noProof/>
       </w:rPr>
       <w:drawing>
-        <wp:inline distT="0" distB="0" distL="0" distR="0" wp14:anchorId="3E3B98A0">
+        <wp:inline distT="0" distB="0" distL="0" distR="0" wp14:anchorId="58F0D1B8">
           <wp:extent cx="1085850" cy="742950"/>
           <wp:effectExtent l="0" t="0" r="0" b="0"/>
           <wp:docPr id="3" name="Picture" descr="Logo (50 mm)"/>
@@ -9843,7 +9687,7 @@
         <w:noProof/>
       </w:rPr>
       <w:drawing>
-        <wp:inline distT="0" distB="0" distL="0" distR="0" wp14:anchorId="0F5B1928">
+        <wp:inline distT="0" distB="0" distL="0" distR="0" wp14:anchorId="29AA7868">
           <wp:extent cx="1085850" cy="742950"/>
           <wp:effectExtent l="0" t="0" r="0" b="0"/>
           <wp:docPr id="11" name="Image3" descr="Logo (50 mm)"/>
@@ -9896,7 +9740,7 @@
         <w:noProof/>
       </w:rPr>
       <w:drawing>
-        <wp:inline distT="0" distB="0" distL="0" distR="0" wp14:anchorId="34E0BDA4">
+        <wp:inline distT="0" distB="0" distL="0" distR="0" wp14:anchorId="0BD9EB3A">
           <wp:extent cx="1085850" cy="742950"/>
           <wp:effectExtent l="0" t="0" r="0" b="0"/>
           <wp:docPr id="12" name="Image3" descr="Logo (50 mm)"/>

</xml_diff>